<commit_message>
Se agrego un archivo de texto como Catálogo de minutas
</commit_message>
<xml_diff>
--- a/Documentos/Minutas/Minuta No.2.docx
+++ b/Documentos/Minutas/Minuta No.2.docx
@@ -200,7 +200,23 @@
           <w:rFonts w:ascii="Arial" w:hAnsi="Arial" w:cs="Arial"/>
           <w:sz w:val="18"/>
         </w:rPr>
-        <w:t>Reunir Scrum Team en el taller de historias de usurario</w:t>
+        <w:t>Reunir Scrum Team e</w:t>
+      </w:r>
+      <w:r>
+        <w:rPr>
+          <w:rFonts w:ascii="Arial" w:hAnsi="Arial" w:cs="Arial"/>
+          <w:sz w:val="18"/>
+        </w:rPr>
+        <w:t>n el taller de historias de usu</w:t>
+      </w:r>
+      <w:bookmarkStart w:id="0" w:name="_GoBack"/>
+      <w:bookmarkEnd w:id="0"/>
+      <w:r>
+        <w:rPr>
+          <w:rFonts w:ascii="Arial" w:hAnsi="Arial" w:cs="Arial"/>
+          <w:sz w:val="18"/>
+        </w:rPr>
+        <w:t>ario</w:t>
       </w:r>
       <w:r>
         <w:rPr>
@@ -789,8 +805,6 @@
         </w:rPr>
         <w:t>Prioridad Baja</w:t>
       </w:r>
-      <w:bookmarkStart w:id="0" w:name="_GoBack"/>
-      <w:bookmarkEnd w:id="0"/>
     </w:p>
     <w:p>
       <w:pPr>
@@ -901,72 +915,29 @@
                 <w:sz w:val="20"/>
               </w:rPr>
             </w:pPr>
-            <w:proofErr w:type="spellStart"/>
             <w:r>
               <w:rPr>
                 <w:rFonts w:ascii="Arial" w:hAnsi="Arial" w:cs="Arial"/>
                 <w:sz w:val="20"/>
               </w:rPr>
-              <w:t>Issac</w:t>
-            </w:r>
-            <w:proofErr w:type="spellEnd"/>
-            <w:r>
+              <w:t>Issac Fabian Balderas Marmolejo</w:t>
+            </w:r>
+          </w:p>
+          <w:p>
+            <w:pPr>
+              <w:jc w:val="both"/>
               <w:rPr>
                 <w:rFonts w:ascii="Arial" w:hAnsi="Arial" w:cs="Arial"/>
                 <w:sz w:val="20"/>
               </w:rPr>
-              <w:t xml:space="preserve"> Fabian Balderas Marmolejo</w:t>
-            </w:r>
-          </w:p>
-          <w:p>
-            <w:pPr>
-              <w:jc w:val="both"/>
-              <w:rPr>
-                <w:rFonts w:ascii="Arial" w:hAnsi="Arial" w:cs="Arial"/>
-                <w:sz w:val="20"/>
-              </w:rPr>
-            </w:pPr>
-            <w:proofErr w:type="spellStart"/>
+            </w:pPr>
             <w:r>
               <w:rPr>
                 <w:rFonts w:ascii="Arial" w:hAnsi="Arial" w:cs="Arial"/>
                 <w:sz w:val="16"/>
               </w:rPr>
-              <w:t>Product</w:t>
-            </w:r>
-            <w:proofErr w:type="spellEnd"/>
-            <w:r>
-              <w:rPr>
-                <w:rFonts w:ascii="Arial" w:hAnsi="Arial" w:cs="Arial"/>
-                <w:sz w:val="16"/>
-              </w:rPr>
-              <w:t xml:space="preserve"> </w:t>
-            </w:r>
-            <w:proofErr w:type="spellStart"/>
-            <w:r>
-              <w:rPr>
-                <w:rFonts w:ascii="Arial" w:hAnsi="Arial" w:cs="Arial"/>
-                <w:sz w:val="16"/>
-              </w:rPr>
-              <w:t>Owner</w:t>
-            </w:r>
-            <w:proofErr w:type="spellEnd"/>
-            <w:r>
-              <w:rPr>
-                <w:rFonts w:ascii="Arial" w:hAnsi="Arial" w:cs="Arial"/>
-                <w:sz w:val="16"/>
-              </w:rPr>
-              <w:t xml:space="preserve">, Scrum </w:t>
-            </w:r>
-            <w:proofErr w:type="spellStart"/>
-            <w:r>
-              <w:rPr>
-                <w:rFonts w:ascii="Arial" w:hAnsi="Arial" w:cs="Arial"/>
-                <w:sz w:val="16"/>
-              </w:rPr>
-              <w:t>Team</w:t>
-            </w:r>
-            <w:proofErr w:type="spellEnd"/>
+              <w:t>Product Owner, Scrum Team</w:t>
+            </w:r>
           </w:p>
         </w:tc>
         <w:tc>
@@ -1020,23 +991,7 @@
                 <w:rFonts w:ascii="Arial" w:hAnsi="Arial" w:cs="Arial"/>
                 <w:sz w:val="16"/>
               </w:rPr>
-              <w:t xml:space="preserve">Scrum </w:t>
-            </w:r>
-            <w:proofErr w:type="gramStart"/>
-            <w:r>
-              <w:rPr>
-                <w:rFonts w:ascii="Arial" w:hAnsi="Arial" w:cs="Arial"/>
-                <w:sz w:val="16"/>
-              </w:rPr>
-              <w:t>Master</w:t>
-            </w:r>
-            <w:proofErr w:type="gramEnd"/>
-            <w:r>
-              <w:rPr>
-                <w:rFonts w:ascii="Arial" w:hAnsi="Arial" w:cs="Arial"/>
-                <w:sz w:val="16"/>
-              </w:rPr>
-              <w:t>, Scrum Team</w:t>
+              <w:t>Scrum Master, Scrum Team</w:t>
             </w:r>
           </w:p>
         </w:tc>
@@ -1133,17 +1088,8 @@
                 <w:rFonts w:ascii="Arial" w:hAnsi="Arial" w:cs="Arial"/>
                 <w:sz w:val="20"/>
               </w:rPr>
-              <w:t xml:space="preserve">Alejandro Saucedo </w:t>
-            </w:r>
-            <w:proofErr w:type="spellStart"/>
-            <w:r>
-              <w:rPr>
-                <w:rFonts w:ascii="Arial" w:hAnsi="Arial" w:cs="Arial"/>
-                <w:sz w:val="20"/>
-              </w:rPr>
-              <w:t>Gonzalez</w:t>
-            </w:r>
-            <w:proofErr w:type="spellEnd"/>
+              <w:t>Alejandro Saucedo Gonzalez</w:t>
+            </w:r>
           </w:p>
           <w:p>
             <w:pPr>

</xml_diff>